<commit_message>
Updated Pathing for execution core tests
</commit_message>
<xml_diff>
--- a/Documentation/Execution_Core/Signals/Latches.docx
+++ b/Documentation/Execution_Core/Signals/Latches.docx
@@ -257,55 +257,286 @@
       <w:r>
         <w:t>(2</w:t>
       </w:r>
+      <w:r>
+        <w:t xml:space="preserve"> bits)</w:t>
+      </w:r>
+    </w:p>
+    <w:p>
+      <w:r>
+        <w:t xml:space="preserve">mod </w:t>
+      </w:r>
+      <w:r>
+        <w:t xml:space="preserve">field </w:t>
+      </w:r>
+      <w:r>
+        <w:t xml:space="preserve">(3bits) from </w:t>
+      </w:r>
+      <w:r>
+        <w:t xml:space="preserve">ModR/M of </w:t>
+      </w:r>
+      <w:r>
+        <w:t>raw instruction</w:t>
+      </w:r>
+    </w:p>
+    <w:p/>
+    <w:p>
+      <w:pPr>
+        <w:rPr>
+          <w:b/>
+        </w:rPr>
+      </w:pPr>
+      <w:r>
+        <w:rPr>
+          <w:b/>
+        </w:rPr>
+        <w:t xml:space="preserve">SR1 </w:t>
+      </w:r>
+      <w:r>
+        <w:t>(3 bits)</w:t>
+      </w:r>
+    </w:p>
+    <w:p>
+      <w:r>
+        <w:t>Register identifier associated with</w:t>
+      </w:r>
+      <w:r>
+        <w:t xml:space="preserve"> either:</w:t>
+      </w:r>
+    </w:p>
+    <w:p>
+      <w:r>
+        <w:t xml:space="preserve">1) </w:t>
+      </w:r>
+      <w:r>
+        <w:t xml:space="preserve">r/m </w:t>
+      </w:r>
+      <w:r>
+        <w:t xml:space="preserve">field </w:t>
+      </w:r>
+      <w:r>
+        <w:t>(</w:t>
+      </w:r>
+      <w:r>
+        <w:t>ModR/M)</w:t>
+      </w:r>
+    </w:p>
+    <w:p>
+      <w:r>
+        <w:t xml:space="preserve">2) </w:t>
+      </w:r>
+      <w:r>
+        <w:t>AL/AX/EAX</w:t>
+      </w:r>
+    </w:p>
+    <w:p/>
+    <w:tbl>
+      <w:tblPr>
+        <w:tblStyle w:val="TableGrid"/>
+        <w:tblW w:w="0" w:type="auto"/>
+        <w:tblLook w:val="04A0" w:firstRow="1" w:lastRow="0" w:firstColumn="1" w:lastColumn="0" w:noHBand="0" w:noVBand="1"/>
+      </w:tblPr>
+      <w:tblGrid>
+        <w:gridCol w:w="4675"/>
+        <w:gridCol w:w="4675"/>
+      </w:tblGrid>
+      <w:tr>
+        <w:tc>
+          <w:tcPr>
+            <w:tcW w:w="4675" w:type="dxa"/>
+          </w:tcPr>
+          <w:p>
+            <w:r>
+              <w:t>00</w:t>
+            </w:r>
+            <w:r>
+              <w:t>0</w:t>
+            </w:r>
+          </w:p>
+        </w:tc>
+        <w:tc>
+          <w:tcPr>
+            <w:tcW w:w="4675" w:type="dxa"/>
+          </w:tcPr>
+          <w:p>
+            <w:r>
+              <w:t>AL/AX/EAX</w:t>
+            </w:r>
+          </w:p>
+        </w:tc>
+      </w:tr>
+      <w:tr>
+        <w:tc>
+          <w:tcPr>
+            <w:tcW w:w="4675" w:type="dxa"/>
+          </w:tcPr>
+          <w:p>
+            <w:r>
+              <w:t>001</w:t>
+            </w:r>
+          </w:p>
+        </w:tc>
+        <w:tc>
+          <w:tcPr>
+            <w:tcW w:w="4675" w:type="dxa"/>
+          </w:tcPr>
+          <w:p>
+            <w:r>
+              <w:t>CL/CX/ECX</w:t>
+            </w:r>
+          </w:p>
+        </w:tc>
+      </w:tr>
+      <w:tr>
+        <w:tc>
+          <w:tcPr>
+            <w:tcW w:w="4675" w:type="dxa"/>
+          </w:tcPr>
+          <w:p>
+            <w:r>
+              <w:t>010</w:t>
+            </w:r>
+          </w:p>
+        </w:tc>
+        <w:tc>
+          <w:tcPr>
+            <w:tcW w:w="4675" w:type="dxa"/>
+          </w:tcPr>
+          <w:p>
+            <w:r>
+              <w:t>DL/DX/EDX</w:t>
+            </w:r>
+          </w:p>
+        </w:tc>
+      </w:tr>
+      <w:tr>
+        <w:tc>
+          <w:tcPr>
+            <w:tcW w:w="4675" w:type="dxa"/>
+          </w:tcPr>
+          <w:p>
+            <w:r>
+              <w:t>011</w:t>
+            </w:r>
+          </w:p>
+        </w:tc>
+        <w:tc>
+          <w:tcPr>
+            <w:tcW w:w="4675" w:type="dxa"/>
+          </w:tcPr>
+          <w:p>
+            <w:r>
+              <w:t>BL/BX/EBX</w:t>
+            </w:r>
+          </w:p>
+        </w:tc>
+      </w:tr>
+      <w:tr>
+        <w:tc>
+          <w:tcPr>
+            <w:tcW w:w="4675" w:type="dxa"/>
+          </w:tcPr>
+          <w:p>
+            <w:r>
+              <w:t>100</w:t>
+            </w:r>
+          </w:p>
+        </w:tc>
+        <w:tc>
+          <w:tcPr>
+            <w:tcW w:w="4675" w:type="dxa"/>
+          </w:tcPr>
+          <w:p>
+            <w:r>
+              <w:t>AH/SP/ESP</w:t>
+            </w:r>
+          </w:p>
+        </w:tc>
+      </w:tr>
+      <w:tr>
+        <w:tc>
+          <w:tcPr>
+            <w:tcW w:w="4675" w:type="dxa"/>
+          </w:tcPr>
+          <w:p>
+            <w:r>
+              <w:t>101</w:t>
+            </w:r>
+          </w:p>
+        </w:tc>
+        <w:tc>
+          <w:tcPr>
+            <w:tcW w:w="4675" w:type="dxa"/>
+          </w:tcPr>
+          <w:p>
+            <w:r>
+              <w:t>CH/BP/EBP</w:t>
+            </w:r>
+          </w:p>
+        </w:tc>
+      </w:tr>
+      <w:tr>
+        <w:tc>
+          <w:tcPr>
+            <w:tcW w:w="4675" w:type="dxa"/>
+          </w:tcPr>
+          <w:p>
+            <w:r>
+              <w:t>110</w:t>
+            </w:r>
+          </w:p>
+        </w:tc>
+        <w:tc>
+          <w:tcPr>
+            <w:tcW w:w="4675" w:type="dxa"/>
+          </w:tcPr>
+          <w:p>
+            <w:r>
+              <w:t>DH/SI/ESI</w:t>
+            </w:r>
+          </w:p>
+        </w:tc>
+      </w:tr>
+      <w:tr>
+        <w:tc>
+          <w:tcPr>
+            <w:tcW w:w="4675" w:type="dxa"/>
+          </w:tcPr>
+          <w:p>
+            <w:r>
+              <w:t>111</w:t>
+            </w:r>
+          </w:p>
+        </w:tc>
+        <w:tc>
+          <w:tcPr>
+            <w:tcW w:w="4675" w:type="dxa"/>
+          </w:tcPr>
+          <w:p>
+            <w:r>
+              <w:t>BH/DI/EDI</w:t>
+            </w:r>
+          </w:p>
+        </w:tc>
+      </w:tr>
+    </w:tbl>
+    <w:p/>
+    <w:p/>
+    <w:p/>
+    <w:p>
+      <w:pPr>
+        <w:rPr>
+          <w:b/>
+        </w:rPr>
+      </w:pPr>
+      <w:r>
+        <w:rPr>
+          <w:b/>
+        </w:rPr>
+        <w:t>SR2</w:t>
+      </w:r>
       <w:bookmarkStart w:id="0" w:name="_GoBack"/>
       <w:bookmarkEnd w:id="0"/>
       <w:r>
-        <w:t xml:space="preserve"> bits)</w:t>
-      </w:r>
-    </w:p>
-    <w:p>
-      <w:r>
-        <w:t xml:space="preserve">mod </w:t>
-      </w:r>
-      <w:r>
-        <w:t xml:space="preserve">field </w:t>
-      </w:r>
-      <w:r>
-        <w:t xml:space="preserve">(3bits) from </w:t>
-      </w:r>
-      <w:r>
-        <w:t xml:space="preserve">ModR/M of </w:t>
-      </w:r>
-      <w:r>
-        <w:t>raw instruction</w:t>
-      </w:r>
-    </w:p>
-    <w:p/>
-    <w:p>
-      <w:pPr>
-        <w:rPr>
-          <w:b/>
-        </w:rPr>
-      </w:pPr>
-      <w:r>
-        <w:rPr>
-          <w:b/>
-        </w:rPr>
-        <w:t>R</w:t>
-      </w:r>
-      <w:r>
-        <w:rPr>
-          <w:b/>
-        </w:rPr>
-        <w:t>_</w:t>
-      </w:r>
-      <w:r>
-        <w:rPr>
-          <w:b/>
-        </w:rPr>
-        <w:t>M</w:t>
-      </w:r>
-      <w:r>
         <w:rPr>
           <w:b/>
         </w:rPr>
@@ -317,65 +548,7 @@
     </w:p>
     <w:p>
       <w:r>
-        <w:t>r/m</w:t>
-      </w:r>
-      <w:r>
-        <w:t xml:space="preserve"> </w:t>
-      </w:r>
-      <w:r>
-        <w:t xml:space="preserve">field </w:t>
-      </w:r>
-      <w:r>
-        <w:t>(3bits) from</w:t>
-      </w:r>
-      <w:r>
-        <w:t xml:space="preserve"> </w:t>
-      </w:r>
-      <w:r>
-        <w:t>ModR/M</w:t>
-      </w:r>
-      <w:r>
-        <w:t xml:space="preserve"> of</w:t>
-      </w:r>
-      <w:r>
-        <w:t xml:space="preserve"> raw instruction</w:t>
-      </w:r>
-    </w:p>
-    <w:p/>
-    <w:p>
-      <w:pPr>
-        <w:rPr>
-          <w:b/>
-        </w:rPr>
-      </w:pPr>
-      <w:r>
-        <w:rPr>
-          <w:b/>
-        </w:rPr>
-        <w:t>REG</w:t>
-      </w:r>
-      <w:r>
-        <w:rPr>
-          <w:b/>
-        </w:rPr>
-        <w:t xml:space="preserve"> </w:t>
-      </w:r>
-      <w:r>
-        <w:t>(3 bits)</w:t>
-      </w:r>
-    </w:p>
-    <w:p>
-      <w:r>
-        <w:t>reg</w:t>
-      </w:r>
-      <w:r>
-        <w:t xml:space="preserve"> </w:t>
-      </w:r>
-      <w:r>
-        <w:t xml:space="preserve">field </w:t>
-      </w:r>
-      <w:r>
-        <w:t>(3bits) from ModR/M of raw instruction</w:t>
+        <w:t>reg field (3bits) from ModR/M of raw instruction</w:t>
       </w:r>
     </w:p>
     <w:p/>
@@ -908,6 +1081,22 @@
       <w:rFonts w:ascii="Times New Roman" w:eastAsia="Times New Roman" w:hAnsi="Times New Roman" w:cs="Times New Roman"/>
     </w:rPr>
   </w:style>
+  <w:style w:type="table" w:styleId="TableGrid">
+    <w:name w:val="Table Grid"/>
+    <w:basedOn w:val="TableNormal"/>
+    <w:uiPriority w:val="39"/>
+    <w:rsid w:val="00821EB7"/>
+    <w:tblPr>
+      <w:tblBorders>
+        <w:top w:val="single" w:sz="4" w:space="0" w:color="auto"/>
+        <w:left w:val="single" w:sz="4" w:space="0" w:color="auto"/>
+        <w:bottom w:val="single" w:sz="4" w:space="0" w:color="auto"/>
+        <w:right w:val="single" w:sz="4" w:space="0" w:color="auto"/>
+        <w:insideH w:val="single" w:sz="4" w:space="0" w:color="auto"/>
+        <w:insideV w:val="single" w:sz="4" w:space="0" w:color="auto"/>
+      </w:tblBorders>
+    </w:tblPr>
+  </w:style>
 </w:styles>
 </file>
 

</xml_diff>

<commit_message>
Execute for ALU instructions.
</commit_message>
<xml_diff>
--- a/Documentation/Execution_Core/Signals/Latches.docx
+++ b/Documentation/Execution_Core/Signals/Latches.docx
@@ -297,7 +297,10 @@
     </w:p>
     <w:p>
       <w:r>
-        <w:t>Register identifier associated with</w:t>
+        <w:t>register</w:t>
+      </w:r>
+      <w:r>
+        <w:t xml:space="preserve"> identifier associated with</w:t>
       </w:r>
       <w:r>
         <w:t xml:space="preserve"> either:</w:t>
@@ -326,6 +329,14 @@
       </w:r>
       <w:r>
         <w:t>AL/AX/EAX</w:t>
+      </w:r>
+    </w:p>
+    <w:p>
+      <w:r>
+        <w:t xml:space="preserve">4) </w:t>
+      </w:r>
+      <w:r>
+        <w:t>SIB_Base</w:t>
       </w:r>
     </w:p>
     <w:p/>
@@ -520,9 +531,135 @@
       </w:tr>
     </w:tbl>
     <w:p/>
+    <w:p>
+      <w:pPr>
+        <w:rPr>
+          <w:b/>
+        </w:rPr>
+      </w:pPr>
+      <w:r>
+        <w:rPr>
+          <w:b/>
+        </w:rPr>
+        <w:t>SR2</w:t>
+      </w:r>
+      <w:r>
+        <w:rPr>
+          <w:b/>
+        </w:rPr>
+        <w:t xml:space="preserve"> </w:t>
+      </w:r>
+      <w:r>
+        <w:t>(3 bits)</w:t>
+      </w:r>
+    </w:p>
+    <w:p>
+      <w:r>
+        <w:t xml:space="preserve">register identifier associated with </w:t>
+      </w:r>
+      <w:r>
+        <w:t>either</w:t>
+      </w:r>
+    </w:p>
+    <w:p>
+      <w:r>
+        <w:t xml:space="preserve">1) </w:t>
+      </w:r>
+      <w:r>
+        <w:t>reg field</w:t>
+      </w:r>
+      <w:r>
+        <w:t xml:space="preserve"> </w:t>
+      </w:r>
+      <w:r>
+        <w:t xml:space="preserve">(ModR/M) </w:t>
+      </w:r>
+    </w:p>
     <w:p/>
+    <w:p>
+      <w:r>
+        <w:rPr>
+          <w:b/>
+        </w:rPr>
+        <w:t xml:space="preserve">SIB_INDEX </w:t>
+      </w:r>
+      <w:r>
+        <w:t xml:space="preserve">(3 bits) </w:t>
+      </w:r>
+    </w:p>
+    <w:p>
+      <w:r>
+        <w:t>register identifier for index</w:t>
+      </w:r>
+    </w:p>
     <w:p/>
     <w:p>
+      <w:r>
+        <w:rPr>
+          <w:b/>
+        </w:rPr>
+        <w:t>IMM</w:t>
+      </w:r>
+      <w:r>
+        <w:rPr>
+          <w:b/>
+        </w:rPr>
+        <w:t xml:space="preserve"> </w:t>
+      </w:r>
+      <w:r>
+        <w:t>(32 bits)</w:t>
+      </w:r>
+    </w:p>
+    <w:p>
+      <w:r>
+        <w:t>immediate field from raw instruction</w:t>
+      </w:r>
+    </w:p>
+    <w:p/>
+    <w:p>
+      <w:r>
+        <w:rPr>
+          <w:b/>
+        </w:rPr>
+        <w:t xml:space="preserve">DISP </w:t>
+      </w:r>
+      <w:r>
+        <w:t>(32 bits)</w:t>
+      </w:r>
+    </w:p>
+    <w:p>
+      <w:r>
+        <w:t>displacement field from raw instruction</w:t>
+      </w:r>
+    </w:p>
+    <w:p/>
+    <w:p>
+      <w:r>
+        <w:rPr>
+          <w:b/>
+        </w:rPr>
+        <w:t>V</w:t>
+      </w:r>
+      <w:r>
+        <w:t xml:space="preserve"> (1 bit)</w:t>
+      </w:r>
+    </w:p>
+    <w:p>
+      <w:r>
+        <w:t xml:space="preserve">determines if </w:t>
+      </w:r>
+      <w:r>
+        <w:t xml:space="preserve">Memory </w:t>
+      </w:r>
+      <w:r>
+        <w:t>stage is valid</w:t>
+      </w:r>
+      <w:r>
+        <w:t xml:space="preserve"> or a bubble</w:t>
+      </w:r>
+    </w:p>
+    <w:p/>
+    <w:p>
       <w:pPr>
         <w:rPr>
           <w:b/>
@@ -532,110 +669,284 @@
         <w:rPr>
           <w:b/>
         </w:rPr>
-        <w:t>SR2</w:t>
+        <w:t>SEGR</w:t>
+      </w:r>
+    </w:p>
+    <w:tbl>
+      <w:tblPr>
+        <w:tblStyle w:val="TableGrid"/>
+        <w:tblW w:w="0" w:type="auto"/>
+        <w:tblLook w:val="04A0" w:firstRow="1" w:lastRow="0" w:firstColumn="1" w:lastColumn="0" w:noHBand="0" w:noVBand="1"/>
+      </w:tblPr>
+      <w:tblGrid>
+        <w:gridCol w:w="4675"/>
+        <w:gridCol w:w="4675"/>
+      </w:tblGrid>
+      <w:tr>
+        <w:tc>
+          <w:tcPr>
+            <w:tcW w:w="4675" w:type="dxa"/>
+          </w:tcPr>
+          <w:p>
+            <w:r>
+              <w:t>000</w:t>
+            </w:r>
+          </w:p>
+        </w:tc>
+        <w:tc>
+          <w:tcPr>
+            <w:tcW w:w="4675" w:type="dxa"/>
+          </w:tcPr>
+          <w:p>
+            <w:r>
+              <w:t>CS</w:t>
+            </w:r>
+          </w:p>
+        </w:tc>
+      </w:tr>
+      <w:tr>
+        <w:tc>
+          <w:tcPr>
+            <w:tcW w:w="4675" w:type="dxa"/>
+          </w:tcPr>
+          <w:p>
+            <w:r>
+              <w:t>001</w:t>
+            </w:r>
+          </w:p>
+        </w:tc>
+        <w:tc>
+          <w:tcPr>
+            <w:tcW w:w="4675" w:type="dxa"/>
+          </w:tcPr>
+          <w:p>
+            <w:r>
+              <w:t>DS</w:t>
+            </w:r>
+          </w:p>
+        </w:tc>
+      </w:tr>
+      <w:tr>
+        <w:tc>
+          <w:tcPr>
+            <w:tcW w:w="4675" w:type="dxa"/>
+          </w:tcPr>
+          <w:p>
+            <w:r>
+              <w:t>010</w:t>
+            </w:r>
+          </w:p>
+        </w:tc>
+        <w:tc>
+          <w:tcPr>
+            <w:tcW w:w="4675" w:type="dxa"/>
+          </w:tcPr>
+          <w:p>
+            <w:r>
+              <w:t>SS</w:t>
+            </w:r>
+          </w:p>
+        </w:tc>
+      </w:tr>
+      <w:tr>
+        <w:tc>
+          <w:tcPr>
+            <w:tcW w:w="4675" w:type="dxa"/>
+          </w:tcPr>
+          <w:p>
+            <w:r>
+              <w:t>011</w:t>
+            </w:r>
+          </w:p>
+        </w:tc>
+        <w:tc>
+          <w:tcPr>
+            <w:tcW w:w="4675" w:type="dxa"/>
+          </w:tcPr>
+          <w:p>
+            <w:r>
+              <w:t>ES</w:t>
+            </w:r>
+          </w:p>
+        </w:tc>
+      </w:tr>
+      <w:tr>
+        <w:tc>
+          <w:tcPr>
+            <w:tcW w:w="4675" w:type="dxa"/>
+          </w:tcPr>
+          <w:p>
+            <w:r>
+              <w:lastRenderedPageBreak/>
+              <w:t>100</w:t>
+            </w:r>
+          </w:p>
+        </w:tc>
+        <w:tc>
+          <w:tcPr>
+            <w:tcW w:w="4675" w:type="dxa"/>
+          </w:tcPr>
+          <w:p>
+            <w:r>
+              <w:t>FS</w:t>
+            </w:r>
+          </w:p>
+        </w:tc>
+      </w:tr>
+      <w:tr>
+        <w:tc>
+          <w:tcPr>
+            <w:tcW w:w="4675" w:type="dxa"/>
+          </w:tcPr>
+          <w:p>
+            <w:r>
+              <w:t>101</w:t>
+            </w:r>
+          </w:p>
+        </w:tc>
+        <w:tc>
+          <w:tcPr>
+            <w:tcW w:w="4675" w:type="dxa"/>
+          </w:tcPr>
+          <w:p>
+            <w:r>
+              <w:t>GS</w:t>
+            </w:r>
+          </w:p>
+        </w:tc>
+      </w:tr>
+    </w:tbl>
+    <w:p>
+      <w:pPr>
+        <w:rPr>
+          <w:b/>
+        </w:rPr>
+      </w:pPr>
+    </w:p>
+    <w:p>
+      <w:pPr>
+        <w:rPr>
+          <w:b/>
+        </w:rPr>
+      </w:pPr>
+      <w:r>
+        <w:rPr>
+          <w:b/>
+        </w:rPr>
+        <w:t>A</w:t>
+      </w:r>
+    </w:p>
+    <w:p>
+      <w:r>
+        <w:t>Operand A</w:t>
+      </w:r>
+    </w:p>
+    <w:p/>
+    <w:p>
+      <w:pPr>
+        <w:rPr>
+          <w:b/>
+        </w:rPr>
+      </w:pPr>
+      <w:r>
+        <w:rPr>
+          <w:b/>
+        </w:rPr>
+        <w:t>B</w:t>
+      </w:r>
+    </w:p>
+    <w:p>
+      <w:r>
+        <w:t>Operand B</w:t>
+      </w:r>
+    </w:p>
+    <w:p>
+      <w:pPr>
+        <w:rPr>
+          <w:b/>
+        </w:rPr>
+      </w:pPr>
+    </w:p>
+    <w:p>
+      <w:r>
+        <w:rPr>
+          <w:b/>
+        </w:rPr>
+        <w:t>MEM</w:t>
+      </w:r>
+      <w:r>
+        <w:t xml:space="preserve"> </w:t>
+      </w:r>
+      <w:r>
+        <w:rPr>
+          <w:b/>
+        </w:rPr>
+        <w:t>Specific</w:t>
+      </w:r>
+    </w:p>
+    <w:p/>
+    <w:p>
+      <w:pPr>
+        <w:rPr>
+          <w:b/>
+        </w:rPr>
+      </w:pPr>
+      <w:r>
+        <w:rPr>
+          <w:b/>
+        </w:rPr>
+        <w:t>ME_ADDRESS</w:t>
+      </w:r>
+    </w:p>
+    <w:p>
+      <w:r>
+        <w:t>Physical Address</w:t>
+      </w:r>
+    </w:p>
+    <w:p/>
+    <w:p>
+      <w:r>
+        <w:rPr>
+          <w:b/>
+        </w:rPr>
+        <w:t>WB Specific</w:t>
+      </w:r>
+    </w:p>
+    <w:p/>
+    <w:p>
+      <w:r>
+        <w:rPr>
+          <w:b/>
+        </w:rPr>
+        <w:t>WB_RESULT</w:t>
+      </w:r>
+    </w:p>
+    <w:p>
+      <w:r>
+        <w:t>Result from ALU or other logical units</w:t>
+      </w:r>
+    </w:p>
+    <w:p/>
+    <w:p>
+      <w:pPr>
+        <w:rPr>
+          <w:b/>
+        </w:rPr>
+      </w:pPr>
+      <w:r>
+        <w:rPr>
+          <w:b/>
+        </w:rPr>
+        <w:t>WB_Flags</w:t>
+      </w:r>
+    </w:p>
+    <w:p>
+      <w:r>
+        <w:t>Falgs from ALU or other logical units</w:t>
       </w:r>
       <w:bookmarkStart w:id="0" w:name="_GoBack"/>
       <w:bookmarkEnd w:id="0"/>
-      <w:r>
-        <w:rPr>
-          <w:b/>
-        </w:rPr>
-        <w:t xml:space="preserve"> </w:t>
-      </w:r>
-      <w:r>
-        <w:t>(3 bits)</w:t>
-      </w:r>
-    </w:p>
-    <w:p>
-      <w:r>
-        <w:t>reg field (3bits) from ModR/M of raw instruction</w:t>
-      </w:r>
-    </w:p>
-    <w:p/>
-    <w:p>
-      <w:r>
-        <w:rPr>
-          <w:b/>
-        </w:rPr>
-        <w:t>IMM</w:t>
-      </w:r>
-      <w:r>
-        <w:rPr>
-          <w:b/>
-        </w:rPr>
-        <w:t xml:space="preserve"> </w:t>
-      </w:r>
-      <w:r>
-        <w:t>(32 bits)</w:t>
-      </w:r>
-    </w:p>
-    <w:p>
-      <w:r>
-        <w:t>immediate field from raw instruction</w:t>
-      </w:r>
-    </w:p>
-    <w:p/>
-    <w:p>
-      <w:r>
-        <w:rPr>
-          <w:b/>
-        </w:rPr>
-        <w:t xml:space="preserve">DISP </w:t>
-      </w:r>
-      <w:r>
-        <w:t>(32 bits)</w:t>
-      </w:r>
-    </w:p>
-    <w:p>
-      <w:r>
-        <w:t>displacement field from raw instruction</w:t>
-      </w:r>
-    </w:p>
-    <w:p/>
-    <w:p>
-      <w:r>
-        <w:rPr>
-          <w:b/>
-        </w:rPr>
-        <w:t>V</w:t>
-      </w:r>
-      <w:r>
-        <w:t xml:space="preserve"> (1 bit)</w:t>
-      </w:r>
-    </w:p>
-    <w:p>
-      <w:r>
-        <w:t xml:space="preserve">determines if </w:t>
-      </w:r>
-      <w:r>
-        <w:t xml:space="preserve">Memory </w:t>
-      </w:r>
-      <w:r>
-        <w:t>stage is valid</w:t>
-      </w:r>
-      <w:r>
-        <w:t xml:space="preserve"> or a bubble</w:t>
-      </w:r>
-    </w:p>
-    <w:p/>
-    <w:p>
-      <w:pPr>
-        <w:rPr>
-          <w:b/>
-        </w:rPr>
-      </w:pPr>
-      <w:r>
-        <w:rPr>
-          <w:b/>
-        </w:rPr>
-        <w:t>ME_</w:t>
-      </w:r>
-    </w:p>
-    <w:p/>
-    <w:p/>
-    <w:p/>
-    <w:p/>
-    <w:p/>
+    </w:p>
     <w:sectPr>
       <w:pgSz w:w="12240" w:h="15840"/>
       <w:pgMar w:top="1440" w:right="1440" w:bottom="1440" w:left="1440" w:header="720" w:footer="720" w:gutter="0"/>

</xml_diff>